<commit_message>
Added 2018-09-30 revision, sent to Kai
</commit_message>
<xml_diff>
--- a/Paper/Old Versions/YBCO_Gd_SA_Template_KL_PM.docx
+++ b/Paper/Old Versions/YBCO_Gd_SA_Template_KL_PM.docx
@@ -2269,6 +2269,7 @@
       </w:pPr>
       <w:bookmarkStart w:id="1" w:name="_30j0zll" w:colFirst="0" w:colLast="0"/>
       <w:bookmarkEnd w:id="1"/>
+      <w:commentRangeStart w:id="2"/>
       <w:r>
         <w:rPr>
           <w:rFonts w:eastAsia="Times New Roman"/>
@@ -2326,7 +2327,23 @@
           <w:sz w:val="24"/>
           <w:szCs w:val="24"/>
         </w:rPr>
-        <w:t xml:space="preserve"> (100 nm) grown on (001) SrTiO</w:t>
+        <w:t xml:space="preserve"> (100 nm) grown </w:t>
+      </w:r>
+      <w:commentRangeEnd w:id="2"/>
+      <w:r>
+        <w:rPr>
+          <w:rStyle w:val="CommentReference"/>
+          <w:rFonts w:eastAsia="Times New Roman"/>
+        </w:rPr>
+        <w:commentReference w:id="2"/>
+      </w:r>
+      <w:r>
+        <w:rPr>
+          <w:rFonts w:eastAsia="Times New Roman"/>
+          <w:sz w:val="24"/>
+          <w:szCs w:val="24"/>
+        </w:rPr>
+        <w:t>on (001) SrTiO</w:t>
       </w:r>
       <w:r>
         <w:rPr>
@@ -2750,7 +2767,7 @@
           <w:sz w:val="24"/>
           <w:szCs w:val="24"/>
         </w:rPr>
-        <w:instrText>ADDIN CSL_CITATION {"citationItems":[{"id":"ITEM-1","itemData":{"DOI":"10.1063/1.121509","ISSN":"0003-6951","abstract":"We have observed x-ray intensity oscillation fringes around low index Bragg reflections in a YBa2Cu3Ox (YBCO) thin film. By employing a combination of crystal truncation rod interference fringe measurements and x-ray reflectivity using synchrotron radiation, we have been able to probe the structures of highly oriented [001] YBCO grown on [001] SrTiO3 substrates. The results demonstrate the presence of a thin disordered surface layer, the excellent coherence between the YBCO surface and the him-substrate interface, the presence of a small (3.2 x 10(-4)) interfacial strain existing in the YBCO film. This strain exists close to the film-substrate interface and extends approximately 300 Angstrom into the micron-thick film. Our results demonstrate that high quality detailed information can be obtained, nondestructively, from thin him superconductors of thicknesses typically used for microwave and other applications. (C) 1998 American Institute of Physics.","author":[{"dropping-particle":"","family":"Lin","given":"W. J.","non-dropping-particle":"","parse-names":false,"suffix":""},{"dropping-particle":"","family":"Hatton","given":"P. D.","non-dropping-particle":"","parse-names":false,"suffix":""},{"dropping-particle":"","family":"Baudenbacher","given":"F.","non-dropping-particle":"","parse-names":false,"suffix":""},{"dropping-particle":"","family":"Santiso","given":"J.","non-dropping-particle":"","parse-names":false,"suffix":""}],"container-title":"Applied Physics Letters","id":"ITEM-1","issue":"23","issued":{"date-parts":[["1998","6","8"]]},"page":"2966-2968","title":"Observation of small interfacial strains in YBa&lt;sub&gt;2&lt;/sub&gt;Cu&lt;sub&gt;3&lt;/sub&gt;O&lt;sub&gt;x&lt;/sub&gt; sub-micron-thick films grown on SrTiO&lt;sub&gt;3&lt;/sub&gt; substrates","type":"article-journal","volume":"72"},"uris":["http://www.mendeley.com/documents/?uuid=c8ee8edf-b6e0-4284-99c3-c0a58ce8d556"]},{"id":"ITEM-2","itemData":{"author":[{"dropping-particle":"","family":"Granozio","given":"F. Miletto","non-dropping-particle":"","parse-names":false,"suffix":""},{"dropping-particle":"","family":"Ricci","given":"F.","non-dropping-particle":"","parse-names":false,"suffix":""},{"dropping-particle":"","family":"Scotti di Uccio","given":"U.","non-dropping-particle":"","parse-names":false,"suffix":""},{"dropping-particle":"","family":"Villegier","given":"J. C.","non-dropping-particle":"","parse-names":false,"suffix":""}],"container-title":"Physical Review B","id":"ITEM-2","issue":"10","issued":{"date-parts":[["1998"]]},"page":"6-9","title":"Orthorhombic-tetragonal transition in twin-free (110) YBa&lt;sub&gt;2&lt;/sub&gt;Cu&lt;sub&gt;3&lt;/sub&gt;O&lt;sub&gt;7&lt;/sub&gt; films","type":"article-journal","volume":"57"},"uris":["http://www.mendeley.com/documents/?uuid=856606ab-1dbe-45f8-b44f-c2788ceccdbe"]}],"mendeley":{"formattedCitation":"(&lt;i&gt;19&lt;/i&gt;, &lt;i&gt;20&lt;/i&gt;)","plainTextFormattedCitation":"(19, 20)","previouslyFormattedCitation":"(&lt;i&gt;19&lt;/i&gt;, &lt;i&gt;20&lt;/i&gt;)"},"properties":{"noteIndex":0},"schema":"https://github.com/citation-style-language/schema/raw/master/csl-citation.json"}</w:instrText>
+        <w:instrText>ADDIN CSL_CITATION {"citationItems":[{"id":"ITEM-1","itemData":{"DOI":"10.1063/1.121509","ISSN":"0003-6951","abstract":"We have observed x-ray intensity oscillation fringes around low index Bragg reflections in a YBa2Cu3Ox (YBCO) thin film. By employing a combination of crystal truncation rod interference fringe measurements and x-ray reflectivity using synchrotron radiation, we have been able to probe the structures of highly oriented [001] YBCO grown on [001] SrTiO3 substrates. The results demonstrate the presence of a thin disordered surface layer, the excellent coherence between the YBCO surface and the him-substrate interface, the presence of a small (3.2 x 10(-4)) interfacial strain existing in the YBCO film. This strain exists close to the film-substrate interface and extends approximately 300 Angstrom into the micron-thick film. Our results demonstrate that high quality detailed information can be obtained, nondestructively, from thin him superconductors of thicknesses typically used for microwave and other applications. (C) 1998 American Institute of Physics.","author":[{"dropping-particle":"","family":"Lin","given":"W. J.","non-dropping-particle":"","parse-names":false,"suffix":""},{"dropping-particle":"","family":"Hatton","given":"P. D.","non-dropping-particle":"","parse-names":false,"suffix":""},{"dropping-particle":"","family":"Baudenbacher","given":"F.","non-dropping-particle":"","parse-names":false,"suffix":""},{"dropping-particle":"","family":"Santiso","given":"J.","non-dropping-particle":"","parse-names":false,"suffix":""}],"container-title":"Applied Physics Letters","id":"ITEM-1","issue":"23","issued":{"date-parts":[["1998","6","8"]]},"page":"2966-2968","title":"Observation of small interfacial strains in YBa2Cu3Ox sub-micron-thick films grown on SrTiO3 substrates","type":"article-journal","volume":"72"},"uris":["http://www.mendeley.com/documents/?uuid=c8ee8edf-b6e0-4284-99c3-c0a58ce8d556"]},{"id":"ITEM-2","itemData":{"author":[{"dropping-particle":"","family":"Granozio","given":"F. Miletto","non-dropping-particle":"","parse-names":false,"suffix":""},{"dropping-particle":"","family":"Ricci","given":"F.","non-dropping-particle":"","parse-names":false,"suffix":""},{"dropping-particle":"","family":"Scotti di Uccio","given":"U.","non-dropping-particle":"","parse-names":false,"suffix":""},{"dropping-particle":"","family":"Villegier","given":"J. C.","non-dropping-particle":"","parse-names":false,"suffix":""}],"container-title":"Physical Review B","id":"ITEM-2","issue":"10","issued":{"date-parts":[["1998"]]},"page":"6-9","title":"Orthorhombic-tetragonal transition in twin-free (110) YBa&lt;sub&gt;2&lt;/sub&gt;Cu&lt;sub&gt;3&lt;/sub&gt;O&lt;sub&gt;7&lt;/sub&gt; films","type":"article-journal","volume":"57"},"uris":["http://www.mendeley.com/documents/?uuid=856606ab-1dbe-45f8-b44f-c2788ceccdbe"]}],"mendeley":{"formattedCitation":"(&lt;i&gt;19&lt;/i&gt;, &lt;i&gt;20&lt;/i&gt;)","plainTextFormattedCitation":"(19, 20)","previouslyFormattedCitation":"(&lt;i&gt;19&lt;/i&gt;, &lt;i&gt;20&lt;/i&gt;)"},"properties":{"noteIndex":0},"schema":"https://github.com/citation-style-language/schema/raw/master/csl-citation.json"}</w:instrText>
       </w:r>
       <w:r>
         <w:rPr>
@@ -2952,8 +2969,8 @@
           <w:szCs w:val="24"/>
         </w:rPr>
       </w:pPr>
-      <w:bookmarkStart w:id="2" w:name="_1fob9te" w:colFirst="0" w:colLast="0"/>
-      <w:bookmarkEnd w:id="2"/>
+      <w:bookmarkStart w:id="3" w:name="_1fob9te" w:colFirst="0" w:colLast="0"/>
+      <w:bookmarkEnd w:id="3"/>
       <w:r>
         <w:rPr>
           <w:rFonts w:eastAsia="Times New Roman"/>
@@ -3560,7 +3577,6 @@
           <m:e>
             <m:bar>
               <m:barPr>
-                <m:pos m:val="top"/>
                 <m:ctrlPr>
                   <w:rPr>
                     <w:rFonts w:ascii="Cambria Math" w:eastAsia="Cambria" w:hAnsi="Cambria Math" w:cs="Cambria"/>
@@ -3993,14 +4009,6 @@
           <w:sz w:val="24"/>
           <w:szCs w:val="24"/>
         </w:rPr>
-        <w:t xml:space="preserve"> (Fig. 1G-J)</w:t>
-      </w:r>
-      <w:r>
-        <w:rPr>
-          <w:rFonts w:eastAsia="Times New Roman"/>
-          <w:sz w:val="24"/>
-          <w:szCs w:val="24"/>
-        </w:rPr>
         <w:t>.</w:t>
       </w:r>
       <w:r>
@@ -4358,8 +4366,8 @@
           <w:szCs w:val="24"/>
         </w:rPr>
       </w:pPr>
-      <w:bookmarkStart w:id="3" w:name="_3znysh7" w:colFirst="0" w:colLast="0"/>
-      <w:bookmarkEnd w:id="3"/>
+      <w:bookmarkStart w:id="4" w:name="_3znysh7" w:colFirst="0" w:colLast="0"/>
+      <w:bookmarkEnd w:id="4"/>
       <w:r>
         <w:rPr>
           <w:rFonts w:eastAsia="Times New Roman"/>
@@ -4663,54 +4671,12 @@
           <w:sz w:val="24"/>
           <w:szCs w:val="24"/>
         </w:rPr>
-        <w:t xml:space="preserve"> K, which is typical of YBCO films grown on STO substrates</w:t>
-      </w:r>
-      <w:r>
-        <w:rPr>
-          <w:rFonts w:eastAsia="Times New Roman"/>
-          <w:sz w:val="24"/>
-          <w:szCs w:val="24"/>
-        </w:rPr>
-        <w:t xml:space="preserve"> </w:t>
-      </w:r>
-      <w:r>
-        <w:rPr>
-          <w:rFonts w:eastAsia="Times New Roman"/>
-          <w:sz w:val="24"/>
-          <w:szCs w:val="24"/>
-        </w:rPr>
-        <w:fldChar w:fldCharType="begin" w:fldLock="1"/>
-      </w:r>
-      <w:r>
-        <w:rPr>
-          <w:rFonts w:eastAsia="Times New Roman"/>
-          <w:sz w:val="24"/>
-          <w:szCs w:val="24"/>
-        </w:rPr>
-        <w:instrText>ADDIN CSL_CITATION {"citationItems":[{"id":"ITEM-1","itemData":{"DOI":"10.1063/1.126680","ISSN":"0003-6951","abstract":"Ultrathin YBa2Cu3O7 (YBCO) films down to two unit cells thick have been prepared on LaAlO3 (LAO) and SrTiO3 (STO) substrates for the study of substrate-induced strain effects on critical transition temperature (Tc). The YBCO on LAO has a higher Tc than that on STO for very thin films, and this Tc difference increases with reduction of film thickness. X-ray diffraction experiments reveal that compressive strain exists in the a–b plane for YBCO thin films on LAO, while tensile strain occurs for films on STO. The different stresses in these films account for the Tc difference.","author":[{"dropping-particle":"","family":"Zhai","given":"H. Y.","non-dropping-particle":"","parse-names":false,"suffix":""},{"dropping-particle":"","family":"Chu","given":"W. K.","non-dropping-particle":"","parse-names":false,"suffix":""}],"container-title":"Applied Physics Letters","id":"ITEM-1","issue":"23","issued":{"date-parts":[["2000","6","5"]]},"page":"3469-3471","title":"Effect of interfacial strain on critical temperature of YBa&lt;sub&gt;2&lt;/sub&gt;Cu&lt;sub&gt;3&lt;/sub&gt;O&lt;sub&gt;7-δ&lt;/sub&gt; thin films","type":"article-journal","volume":"76"},"uris":["http://www.mendeley.com/documents/?uuid=8352df66-2f12-409f-b3da-e8a0f0332bb9"]}],"mendeley":{"formattedCitation":"(&lt;i&gt;17&lt;/i&gt;)","plainTextFormattedCitation":"(17)"},"properties":{"noteIndex":0},"schema":"https://github.com/citation-style-language/schema/raw/master/csl-citation.json"}</w:instrText>
-      </w:r>
-      <w:r>
-        <w:rPr>
-          <w:rFonts w:eastAsia="Times New Roman"/>
-          <w:sz w:val="24"/>
-          <w:szCs w:val="24"/>
-        </w:rPr>
-        <w:fldChar w:fldCharType="separate"/>
-      </w:r>
-      <w:r>
-        <w:rPr>
-          <w:rFonts w:eastAsia="Times New Roman"/>
-          <w:noProof/>
-          <w:sz w:val="24"/>
-          <w:szCs w:val="24"/>
-        </w:rPr>
-        <w:t>(</w:t>
+        <w:t xml:space="preserve"> K, which is typical of YBCO films grown on STO substrates (</w:t>
       </w:r>
       <w:r>
         <w:rPr>
           <w:rFonts w:eastAsia="Times New Roman"/>
           <w:i/>
-          <w:noProof/>
           <w:sz w:val="24"/>
           <w:szCs w:val="24"/>
         </w:rPr>
@@ -4719,27 +4685,10 @@
       <w:r>
         <w:rPr>
           <w:rFonts w:eastAsia="Times New Roman"/>
-          <w:noProof/>
-          <w:sz w:val="24"/>
-          <w:szCs w:val="24"/>
-        </w:rPr>
-        <w:t>)</w:t>
-      </w:r>
-      <w:r>
-        <w:rPr>
-          <w:rFonts w:eastAsia="Times New Roman"/>
-          <w:sz w:val="24"/>
-          <w:szCs w:val="24"/>
-        </w:rPr>
-        <w:fldChar w:fldCharType="end"/>
-      </w:r>
-      <w:r>
-        <w:rPr>
-          <w:rFonts w:eastAsia="Times New Roman"/>
-          <w:sz w:val="24"/>
-          <w:szCs w:val="24"/>
-        </w:rPr>
-        <w:t xml:space="preserve">. </w:t>
+          <w:sz w:val="24"/>
+          <w:szCs w:val="24"/>
+        </w:rPr>
+        <w:t xml:space="preserve">). </w:t>
       </w:r>
       <w:r>
         <w:rPr>
@@ -5255,16 +5204,7 @@
           <w:sz w:val="24"/>
           <w:szCs w:val="24"/>
         </w:rPr>
-        <w:t xml:space="preserve"> </w:t>
-      </w:r>
-      <w:r>
-        <w:rPr>
-          <w:rFonts w:eastAsia="Times New Roman"/>
-          <w:sz w:val="24"/>
-          <w:szCs w:val="24"/>
-        </w:rPr>
-        <w:lastRenderedPageBreak/>
-        <w:t>nm the</w:t>
+        <w:t xml:space="preserve"> nm the</w:t>
       </w:r>
       <w:r>
         <w:rPr>
@@ -5300,6 +5240,7 @@
           <w:sz w:val="24"/>
           <w:szCs w:val="24"/>
         </w:rPr>
+        <w:lastRenderedPageBreak/>
         <w:t xml:space="preserve">While </w:t>
       </w:r>
       <w:r>
@@ -5963,8 +5904,8 @@
           <w:szCs w:val="24"/>
         </w:rPr>
       </w:pPr>
-      <w:bookmarkStart w:id="4" w:name="_2et92p0" w:colFirst="0" w:colLast="0"/>
-      <w:bookmarkEnd w:id="4"/>
+      <w:bookmarkStart w:id="5" w:name="_2et92p0" w:colFirst="0" w:colLast="0"/>
+      <w:bookmarkEnd w:id="5"/>
       <w:r>
         <w:rPr>
           <w:rFonts w:eastAsia="Times New Roman"/>
@@ -6094,7 +6035,95 @@
           <w:sz w:val="24"/>
           <w:szCs w:val="24"/>
         </w:rPr>
-        <w:t xml:space="preserve">-CuO layer </w:t>
+        <w:t>-CuO layer stacking faults</w:t>
+      </w:r>
+      <w:r>
+        <w:rPr>
+          <w:rFonts w:eastAsia="Times New Roman"/>
+          <w:sz w:val="24"/>
+          <w:szCs w:val="24"/>
+        </w:rPr>
+        <w:t xml:space="preserve">, which disrupt the </w:t>
+      </w:r>
+      <w:r>
+        <w:rPr>
+          <w:rFonts w:eastAsia="Times New Roman"/>
+          <w:sz w:val="24"/>
+          <w:szCs w:val="24"/>
+        </w:rPr>
+        <w:t>crystallinity</w:t>
+      </w:r>
+      <w:r>
+        <w:rPr>
+          <w:rFonts w:eastAsia="Times New Roman"/>
+          <w:sz w:val="24"/>
+          <w:szCs w:val="24"/>
+        </w:rPr>
+        <w:t>,</w:t>
+      </w:r>
+      <w:r>
+        <w:rPr>
+          <w:rFonts w:eastAsia="Times New Roman"/>
+          <w:sz w:val="24"/>
+          <w:szCs w:val="24"/>
+        </w:rPr>
+        <w:t xml:space="preserve"> </w:t>
+      </w:r>
+      <w:r>
+        <w:rPr>
+          <w:rFonts w:eastAsia="Times New Roman"/>
+          <w:sz w:val="24"/>
+          <w:szCs w:val="24"/>
+        </w:rPr>
+        <w:t xml:space="preserve">are </w:t>
+      </w:r>
+      <w:r>
+        <w:rPr>
+          <w:rFonts w:eastAsia="Times New Roman"/>
+          <w:sz w:val="24"/>
+          <w:szCs w:val="24"/>
+        </w:rPr>
+        <w:t xml:space="preserve">distributed throughout </w:t>
+      </w:r>
+      <w:r>
+        <w:rPr>
+          <w:rFonts w:eastAsia="Times New Roman"/>
+          <w:sz w:val="24"/>
+          <w:szCs w:val="24"/>
+        </w:rPr>
+        <w:t xml:space="preserve">the imaged regions </w:t>
+      </w:r>
+      <w:r>
+        <w:rPr>
+          <w:rFonts w:eastAsia="Times New Roman"/>
+          <w:sz w:val="24"/>
+          <w:szCs w:val="24"/>
+        </w:rPr>
+        <w:t xml:space="preserve">(Fig. 3A-C). Examples of similar double-CuO stacking faults have been </w:t>
+      </w:r>
+      <w:r>
+        <w:rPr>
+          <w:rFonts w:eastAsia="Times New Roman"/>
+          <w:sz w:val="24"/>
+          <w:szCs w:val="24"/>
+        </w:rPr>
+        <w:t xml:space="preserve">previously </w:t>
+      </w:r>
+      <w:r>
+        <w:rPr>
+          <w:rFonts w:eastAsia="Times New Roman"/>
+          <w:sz w:val="24"/>
+          <w:szCs w:val="24"/>
+        </w:rPr>
+        <w:t xml:space="preserve">reported in </w:t>
+      </w:r>
+      <w:r>
+        <w:rPr>
+          <w:rFonts w:eastAsia="Times New Roman"/>
+          <w:sz w:val="24"/>
+          <w:szCs w:val="24"/>
+        </w:rPr>
+        <w:t xml:space="preserve">laser </w:t>
       </w:r>
       <w:r>
         <w:rPr>
@@ -6103,95 +6132,7 @@
           <w:szCs w:val="24"/>
         </w:rPr>
         <w:lastRenderedPageBreak/>
-        <w:t>stacking faults</w:t>
-      </w:r>
-      <w:r>
-        <w:rPr>
-          <w:rFonts w:eastAsia="Times New Roman"/>
-          <w:sz w:val="24"/>
-          <w:szCs w:val="24"/>
-        </w:rPr>
-        <w:t xml:space="preserve">, which disrupt the </w:t>
-      </w:r>
-      <w:r>
-        <w:rPr>
-          <w:rFonts w:eastAsia="Times New Roman"/>
-          <w:sz w:val="24"/>
-          <w:szCs w:val="24"/>
-        </w:rPr>
-        <w:t>crystallinity</w:t>
-      </w:r>
-      <w:r>
-        <w:rPr>
-          <w:rFonts w:eastAsia="Times New Roman"/>
-          <w:sz w:val="24"/>
-          <w:szCs w:val="24"/>
-        </w:rPr>
-        <w:t>,</w:t>
-      </w:r>
-      <w:r>
-        <w:rPr>
-          <w:rFonts w:eastAsia="Times New Roman"/>
-          <w:sz w:val="24"/>
-          <w:szCs w:val="24"/>
-        </w:rPr>
-        <w:t xml:space="preserve"> </w:t>
-      </w:r>
-      <w:r>
-        <w:rPr>
-          <w:rFonts w:eastAsia="Times New Roman"/>
-          <w:sz w:val="24"/>
-          <w:szCs w:val="24"/>
-        </w:rPr>
-        <w:t xml:space="preserve">are </w:t>
-      </w:r>
-      <w:r>
-        <w:rPr>
-          <w:rFonts w:eastAsia="Times New Roman"/>
-          <w:sz w:val="24"/>
-          <w:szCs w:val="24"/>
-        </w:rPr>
-        <w:t xml:space="preserve">distributed throughout </w:t>
-      </w:r>
-      <w:r>
-        <w:rPr>
-          <w:rFonts w:eastAsia="Times New Roman"/>
-          <w:sz w:val="24"/>
-          <w:szCs w:val="24"/>
-        </w:rPr>
-        <w:t xml:space="preserve">the imaged regions </w:t>
-      </w:r>
-      <w:r>
-        <w:rPr>
-          <w:rFonts w:eastAsia="Times New Roman"/>
-          <w:sz w:val="24"/>
-          <w:szCs w:val="24"/>
-        </w:rPr>
-        <w:t xml:space="preserve">(Fig. 3A-C). Examples of similar double-CuO stacking faults have been </w:t>
-      </w:r>
-      <w:r>
-        <w:rPr>
-          <w:rFonts w:eastAsia="Times New Roman"/>
-          <w:sz w:val="24"/>
-          <w:szCs w:val="24"/>
-        </w:rPr>
-        <w:t xml:space="preserve">previously </w:t>
-      </w:r>
-      <w:r>
-        <w:rPr>
-          <w:rFonts w:eastAsia="Times New Roman"/>
-          <w:sz w:val="24"/>
-          <w:szCs w:val="24"/>
-        </w:rPr>
-        <w:t xml:space="preserve">reported in </w:t>
-      </w:r>
-      <w:r>
-        <w:rPr>
-          <w:rFonts w:eastAsia="Times New Roman"/>
-          <w:sz w:val="24"/>
-          <w:szCs w:val="24"/>
-        </w:rPr>
-        <w:t>laser deposited</w:t>
+        <w:t>deposited</w:t>
       </w:r>
       <w:r>
         <w:rPr>
@@ -6816,8 +6757,8 @@
           <w:szCs w:val="24"/>
         </w:rPr>
       </w:pPr>
-      <w:bookmarkStart w:id="5" w:name="_tyjcwt" w:colFirst="0" w:colLast="0"/>
-      <w:bookmarkEnd w:id="5"/>
+      <w:bookmarkStart w:id="6" w:name="_tyjcwt" w:colFirst="0" w:colLast="0"/>
+      <w:bookmarkEnd w:id="6"/>
       <w:r>
         <w:rPr>
           <w:rFonts w:eastAsia="Times New Roman"/>
@@ -6850,16 +6791,7 @@
           <w:sz w:val="24"/>
           <w:szCs w:val="24"/>
         </w:rPr>
-        <w:t xml:space="preserve">-edges directly confirm a </w:t>
-      </w:r>
-      <w:r>
-        <w:rPr>
-          <w:rFonts w:eastAsia="Times New Roman"/>
-          <w:sz w:val="24"/>
-          <w:szCs w:val="24"/>
-        </w:rPr>
-        <w:lastRenderedPageBreak/>
-        <w:t xml:space="preserve">change in the Cu valence resultant from the oxygen extraction. The XA results (Fig. 5) show a shift in the absorption resonance to lower energies with increasing </w:t>
+        <w:t xml:space="preserve">-edges directly confirm a change in the Cu valence resultant from the oxygen extraction. The XA results (Fig. 5) show a shift in the absorption resonance to lower energies with increasing </w:t>
       </w:r>
       <m:oMath>
         <m:sSub>
@@ -6900,7 +6832,16 @@
           <w:sz w:val="24"/>
           <w:szCs w:val="24"/>
         </w:rPr>
-        <w:t xml:space="preserve">. Similar spectral shifts reported in other oxygen-deficient perovskite systems </w:t>
+        <w:t xml:space="preserve">. Similar spectral shifts reported </w:t>
+      </w:r>
+      <w:r>
+        <w:rPr>
+          <w:rFonts w:eastAsia="Times New Roman"/>
+          <w:sz w:val="24"/>
+          <w:szCs w:val="24"/>
+        </w:rPr>
+        <w:lastRenderedPageBreak/>
+        <w:t xml:space="preserve">in other oxygen-deficient perovskite systems </w:t>
       </w:r>
       <w:r>
         <w:rPr>
@@ -7744,7 +7685,7 @@
           <w:sz w:val="24"/>
           <w:szCs w:val="24"/>
         </w:rPr>
-        <w:t xml:space="preserve">involves the disruption to </w:t>
+        <w:t xml:space="preserve">involves the disruption to the film microstructure. </w:t>
       </w:r>
       <w:r>
         <w:rPr>
@@ -7753,36 +7694,36 @@
           <w:sz w:val="24"/>
           <w:szCs w:val="24"/>
         </w:rPr>
+        <w:t>The crystal structure of optimally doped YBCO contains both CuO</w:t>
+      </w:r>
+      <w:r>
+        <w:rPr>
+          <w:rFonts w:eastAsia="Times New Roman"/>
+          <w:color w:val="000000"/>
+          <w:sz w:val="24"/>
+          <w:szCs w:val="24"/>
+          <w:vertAlign w:val="subscript"/>
+        </w:rPr>
+        <w:t>2</w:t>
+      </w:r>
+      <w:r>
+        <w:rPr>
+          <w:rFonts w:eastAsia="Times New Roman"/>
+          <w:color w:val="000000"/>
+          <w:sz w:val="24"/>
+          <w:szCs w:val="24"/>
+        </w:rPr>
+        <w:t xml:space="preserve"> planes – where superconductivity resides – and CuO chains, which act as the doping centers for the planes. </w:t>
+      </w:r>
+      <w:r>
+        <w:rPr>
+          <w:rFonts w:eastAsia="Times New Roman"/>
+          <w:color w:val="000000"/>
+          <w:sz w:val="24"/>
+          <w:szCs w:val="24"/>
+        </w:rPr>
         <w:lastRenderedPageBreak/>
-        <w:t xml:space="preserve">the film microstructure. </w:t>
-      </w:r>
-      <w:r>
-        <w:rPr>
-          <w:rFonts w:eastAsia="Times New Roman"/>
-          <w:color w:val="000000"/>
-          <w:sz w:val="24"/>
-          <w:szCs w:val="24"/>
-        </w:rPr>
-        <w:t>The crystal structure of optimally doped YBCO contains both CuO</w:t>
-      </w:r>
-      <w:r>
-        <w:rPr>
-          <w:rFonts w:eastAsia="Times New Roman"/>
-          <w:color w:val="000000"/>
-          <w:sz w:val="24"/>
-          <w:szCs w:val="24"/>
-          <w:vertAlign w:val="subscript"/>
-        </w:rPr>
-        <w:t>2</w:t>
-      </w:r>
-      <w:r>
-        <w:rPr>
-          <w:rFonts w:eastAsia="Times New Roman"/>
-          <w:color w:val="000000"/>
-          <w:sz w:val="24"/>
-          <w:szCs w:val="24"/>
-        </w:rPr>
-        <w:t xml:space="preserve"> planes – where superconductivity resides – and CuO chains, which act as the doping centers for the planes. As oxygen is removed from the film, the chains become progressively more oxygen deficient, with resulting defects observed via STEM. </w:t>
+        <w:t xml:space="preserve">As oxygen is removed from the film, the chains become progressively more oxygen deficient, with resulting defects observed via STEM. </w:t>
       </w:r>
       <w:r>
         <w:rPr>
@@ -8089,8 +8030,8 @@
           <w:szCs w:val="24"/>
         </w:rPr>
       </w:pPr>
-      <w:bookmarkStart w:id="6" w:name="_3dy6vkm" w:colFirst="0" w:colLast="0"/>
-      <w:bookmarkEnd w:id="6"/>
+      <w:bookmarkStart w:id="7" w:name="_3dy6vkm" w:colFirst="0" w:colLast="0"/>
+      <w:bookmarkEnd w:id="7"/>
       <w:r>
         <w:rPr>
           <w:rFonts w:eastAsia="Times New Roman"/>
@@ -8161,17 +8102,7 @@
           <w:sz w:val="24"/>
           <w:szCs w:val="24"/>
         </w:rPr>
-        <w:t xml:space="preserve">sealed box prior to Gd deposition, were exposed to atmosphere for &lt; 1 h </w:t>
-      </w:r>
-      <w:r>
-        <w:rPr>
-          <w:rFonts w:eastAsia="Times New Roman"/>
-          <w:color w:val="000000"/>
-          <w:sz w:val="24"/>
-          <w:szCs w:val="24"/>
-        </w:rPr>
-        <w:lastRenderedPageBreak/>
-        <w:t>before</w:t>
+        <w:t>sealed box prior to Gd deposition, were exposed to atmosphere for &lt; 1 h before</w:t>
       </w:r>
       <w:r>
         <w:rPr>
@@ -8227,7 +8158,17 @@
           <w:sz w:val="24"/>
           <w:szCs w:val="24"/>
         </w:rPr>
-        <w:t xml:space="preserve"> working pressure in a chamber with a base pressure of</w:t>
+        <w:t xml:space="preserve"> </w:t>
+      </w:r>
+      <w:r>
+        <w:rPr>
+          <w:rFonts w:eastAsia="Times New Roman"/>
+          <w:color w:val="000000"/>
+          <w:sz w:val="24"/>
+          <w:szCs w:val="24"/>
+        </w:rPr>
+        <w:lastRenderedPageBreak/>
+        <w:t>working pressure in a chamber with a base pressure of</w:t>
       </w:r>
       <w:r>
         <w:rPr>
@@ -8418,7 +8359,7 @@
           <w:sz w:val="24"/>
           <w:szCs w:val="24"/>
         </w:rPr>
-        <w:instrText>ADDIN CSL_CITATION {"citationItems":[{"id":"ITEM-1","itemData":{"DOI":"10.1016/j.cocis.2011.11.001","ISBN":"1359-0294","ISSN":"1359-0294","abstract":"Neutron reflectometry is a powerful method for probing the molecular scale structure of both hard and soft condensed matter films. Moreover, the phase-sensitive methods which have been developed make it possible for specular neutron reflectometry to be effectively employed as an imaging device of the composition depth profile of thin film materials with a spatial resolution approaching a fraction of a nanometer. The image of the cross-sectional distribution of matter in the film obtained in such a way can be shown to be, in most cases, unambiguous to a degree limited primarily by the range and statistical uncertainty of the reflectivity data available. The application of phase-sensitive neutron reflectometry (PSNR) to the study of several types of soft matter thin film systems are illustrated by a number of specific examples from recent studies. In addition, new software tools available to the researcher to apply PSNR methods and analysis are discussed. © 2011.","author":[{"dropping-particle":"","family":"Kirby","given":"B. J.","non-dropping-particle":"","parse-names":false,"suffix":""},{"dropping-particle":"","family":"Kienzle","given":"P. A.","non-dropping-particle":"","parse-names":false,"suffix":""},{"dropping-particle":"","family":"Maranville","given":"B. B.","non-dropping-particle":"","parse-names":false,"suffix":""},{"dropping-particle":"","family":"Berk","given":"N. F.","non-dropping-particle":"","parse-names":false,"suffix":""},{"dropping-particle":"","family":"Krycka","given":"J.","non-dropping-particle":"","parse-names":false,"suffix":""},{"dropping-particle":"","family":"Heinrich","given":"F.","non-dropping-particle":"","parse-names":false,"suffix":""},{"dropping-particle":"","family":"Majkrzak","given":"C. F.","non-dropping-particle":"","parse-names":false,"suffix":""}],"container-title":"Current Opinion in Colloid &amp; Interface Science","id":"ITEM-1","issue":"1","issued":{"date-parts":[["2012"]]},"page":"44-53","publisher":"Elsevier BV","title":"Phase-sensitive specular neutron reflectometry for imaging the nanometer scale composition depth profile of thin-film materials","type":"article-journal","volume":"17"},"uris":["http://www.mendeley.com/documents/?uuid=73cb0280-e71e-449f-84f4-f189a5c3d7f2"]}],"mendeley":{"formattedCitation":"(&lt;i&gt;35&lt;/i&gt;)","plainTextFormattedCitation":"(35)","previouslyFormattedCitation":"(&lt;i&gt;35&lt;/i&gt;)"},"properties":{"noteIndex":0},"schema":"https://github.com/citation-style-language/schema/raw/master/csl-citation.json"}</w:instrText>
+        <w:instrText>ADDIN CSL_CITATION {"citationItems":[{"id":"ITEM-1","itemData":{"DOI":"10.1016/j.cocis.2011.11.001","ISBN":"1359-0294","ISSN":"1359-0294","abstract":"Neutron reflectometry is a powerful method for probing the molecular scale structure of both hard and soft condensed matter films. Moreover, the phase-sensitive methods which have been developed make it possible for specular neutron reflectometry to be effectively employed as an imaging device of the composition depth profile of thin film materials with a spatial resolution approaching a fraction of a nanometer. The image of the cross-sectional distribution of matter in the film obtained in such a way can be shown to be, in most cases, unambiguous to a degree limited primarily by the range and statistical uncertainty of the reflectivity data available. The application of phase-sensitive neutron reflectometry (PSNR) to the study of several types of soft matter thin film systems are illustrated by a number of specific examples from recent studies. In addition, new software tools available to the researcher to apply PSNR methods and analysis are discussed. © 2011.","author":[{"dropping-particle":"","family":"Kirby","given":"B. J.","non-dropping-particle":"","parse-names":false,"suffix":""},{"dropping-particle":"","family":"Kienzle","given":"P. A.","non-dropping-particle":"","parse-names":false,"suffix":""},{"dropping-particle":"","family":"Maranville","given":"B. B.","non-dropping-particle":"","parse-names":false,"suffix":""},{"dropping-particle":"","family":"Berk","given":"N. F.","non-dropping-particle":"","parse-names":false,"suffix":""},{"dropping-particle":"","family":"Krycka","given":"J.","non-dropping-particle":"","parse-names":false,"suffix":""},{"dropping-particle":"","family":"Heinrich","given":"F.","non-dropping-particle":"","parse-names":false,"suffix":""},{"dropping-particle":"","family":"Majkrzak","given":"C. F.","non-dropping-particle":"","parse-names":false,"suffix":""}],"container-title":"Current Opinion in Colloid &amp; Interface Science","id":"ITEM-1","issue":"1","issued":{"date-parts":[["2012"]]},"page":"44-53","publisher":"Elsevier BV","title":"Phase-sensitive specular neutron reflectometry for imaging the nanometer scale composition depth profile of thin-film materials","type":"article-journal","volume":"17"},"uris":["http://www.mendeley.com/documents/?uuid=73cb0280-e71e-449f-84f4-f189a5c3d7f2"]}],"mendeley":{"formattedCitation":"(&lt;i&gt;35&lt;/i&gt;)","plainTextFormattedCitation":"(35)"},"properties":{"noteIndex":0},"schema":"https://github.com/citation-style-language/schema/raw/master/csl-citation.json"}</w:instrText>
       </w:r>
       <w:r>
         <w:rPr>
@@ -8561,7 +8502,18 @@
           <w:sz w:val="24"/>
           <w:szCs w:val="24"/>
         </w:rPr>
-        <w:t>Resistivity was measured using a four-contact Van der Pauw geometry. The current used was 100 µA at frequency of 173 Hz. The magnetic field at the sample was set to zero before the measurement by setting the temperature to the midpoint of the superconducting transition before adjusting the applied field to minimize the resistivity.</w:t>
+        <w:t>Resistivity was measured using a four-contact Van der Pauw geometry. The current used was 100 µA at frequency of 173 Hz. The magnetic field at the sample was set to zero before the measurement by setting the temperature to the midpoi</w:t>
+      </w:r>
+      <w:bookmarkStart w:id="8" w:name="_GoBack"/>
+      <w:bookmarkEnd w:id="8"/>
+      <w:r>
+        <w:rPr>
+          <w:rFonts w:eastAsia="Times New Roman"/>
+          <w:color w:val="000000"/>
+          <w:sz w:val="24"/>
+          <w:szCs w:val="24"/>
+        </w:rPr>
+        <w:t>nt of the superconducting transition before adjusting the applied field to minimize the resistivity.</w:t>
       </w:r>
     </w:p>
     <w:p>
@@ -8750,7 +8702,6 @@
           <w:sz w:val="24"/>
           <w:szCs w:val="24"/>
         </w:rPr>
-        <w:lastRenderedPageBreak/>
         <w:t xml:space="preserve">2. </w:t>
       </w:r>
       <w:r>
@@ -8923,7 +8874,18 @@
           <w:sz w:val="24"/>
           <w:szCs w:val="24"/>
         </w:rPr>
-        <w:t>Phys. C Supercond. its Appl.</w:t>
+        <w:t xml:space="preserve">Phys. C Supercond. its </w:t>
+      </w:r>
+      <w:r>
+        <w:rPr>
+          <w:i/>
+          <w:iCs/>
+          <w:noProof/>
+          <w:sz w:val="24"/>
+          <w:szCs w:val="24"/>
+        </w:rPr>
+        <w:lastRenderedPageBreak/>
+        <w:t>Appl.</w:t>
       </w:r>
       <w:r>
         <w:rPr>
@@ -10502,75 +10464,7 @@
           <w:szCs w:val="24"/>
         </w:rPr>
         <w:tab/>
-        <w:t>W. J. Lin, P. D. Hatton, F. Baudenbacher, J. Santiso, Observation of small interfacial strains in YBa</w:t>
-      </w:r>
-      <w:r>
-        <w:rPr>
-          <w:noProof/>
-          <w:sz w:val="24"/>
-          <w:szCs w:val="24"/>
-          <w:vertAlign w:val="subscript"/>
-        </w:rPr>
-        <w:t>2</w:t>
-      </w:r>
-      <w:r>
-        <w:rPr>
-          <w:noProof/>
-          <w:sz w:val="24"/>
-          <w:szCs w:val="24"/>
-        </w:rPr>
-        <w:t>Cu</w:t>
-      </w:r>
-      <w:r>
-        <w:rPr>
-          <w:noProof/>
-          <w:sz w:val="24"/>
-          <w:szCs w:val="24"/>
-          <w:vertAlign w:val="subscript"/>
-        </w:rPr>
-        <w:t>3</w:t>
-      </w:r>
-      <w:r>
-        <w:rPr>
-          <w:noProof/>
-          <w:sz w:val="24"/>
-          <w:szCs w:val="24"/>
-        </w:rPr>
-        <w:t>O</w:t>
-      </w:r>
-      <w:r>
-        <w:rPr>
-          <w:noProof/>
-          <w:sz w:val="24"/>
-          <w:szCs w:val="24"/>
-          <w:vertAlign w:val="subscript"/>
-        </w:rPr>
-        <w:t>x</w:t>
-      </w:r>
-      <w:r>
-        <w:rPr>
-          <w:noProof/>
-          <w:sz w:val="24"/>
-          <w:szCs w:val="24"/>
-        </w:rPr>
-        <w:t xml:space="preserve"> sub-micron-thick films grown on SrTiO</w:t>
-      </w:r>
-      <w:r>
-        <w:rPr>
-          <w:noProof/>
-          <w:sz w:val="24"/>
-          <w:szCs w:val="24"/>
-          <w:vertAlign w:val="subscript"/>
-        </w:rPr>
-        <w:t>3</w:t>
-      </w:r>
-      <w:r>
-        <w:rPr>
-          <w:noProof/>
-          <w:sz w:val="24"/>
-          <w:szCs w:val="24"/>
-        </w:rPr>
-        <w:t xml:space="preserve"> substrates. </w:t>
+        <w:t xml:space="preserve">W. J. Lin, P. D. Hatton, F. Baudenbacher, J. Santiso, Observation of small interfacial strains in YBa2Cu3Ox sub-micron-thick films grown on SrTiO3 substrates. </w:t>
       </w:r>
       <w:r>
         <w:rPr>
@@ -11146,16 +11040,7 @@
           <w:sz w:val="24"/>
           <w:szCs w:val="24"/>
         </w:rPr>
-        <w:t xml:space="preserve"> </w:t>
-      </w:r>
-      <w:r>
-        <w:rPr>
-          <w:noProof/>
-          <w:sz w:val="24"/>
-          <w:szCs w:val="24"/>
-        </w:rPr>
-        <w:lastRenderedPageBreak/>
-        <w:t xml:space="preserve">heterojunction. </w:t>
+        <w:t xml:space="preserve"> heterojunction. </w:t>
       </w:r>
       <w:r>
         <w:rPr>
@@ -11325,7 +11210,16 @@
           <w:sz w:val="24"/>
           <w:szCs w:val="24"/>
         </w:rPr>
-        <w:t>, Bulk Superconductivity at 91 K in Single-Phase Oxygen-Deficient Perovskite Ba</w:t>
+        <w:t xml:space="preserve">, Bulk Superconductivity at 91 K in Single-Phase Oxygen-Deficient </w:t>
+      </w:r>
+      <w:r>
+        <w:rPr>
+          <w:noProof/>
+          <w:sz w:val="24"/>
+          <w:szCs w:val="24"/>
+        </w:rPr>
+        <w:lastRenderedPageBreak/>
+        <w:t>Perovskite Ba</w:t>
       </w:r>
       <w:r>
         <w:rPr>
@@ -12873,25 +12767,7 @@
           <w:sz w:val="24"/>
           <w:szCs w:val="24"/>
         </w:rPr>
-        <w:t>) YBCO peak</w:t>
-      </w:r>
-      <w:r>
-        <w:rPr>
-          <w:rFonts w:eastAsia="Times New Roman"/>
-          <w:sz w:val="24"/>
-          <w:szCs w:val="24"/>
-        </w:rPr>
-        <w:t>,</w:t>
-      </w:r>
-      <w:bookmarkStart w:id="7" w:name="_GoBack"/>
-      <w:bookmarkEnd w:id="7"/>
-      <w:r>
-        <w:rPr>
-          <w:rFonts w:eastAsia="Times New Roman"/>
-          <w:sz w:val="24"/>
-          <w:szCs w:val="24"/>
-        </w:rPr>
-        <w:t xml:space="preserve"> and (</w:t>
+        <w:t>) YBCO peak, and (</w:t>
       </w:r>
       <w:r>
         <w:rPr>
@@ -13042,222 +12918,230 @@
           <w:sz w:val="24"/>
           <w:szCs w:val="24"/>
         </w:rPr>
+        <w:t>Figure 3</w:t>
+      </w:r>
+      <w:r>
+        <w:rPr>
+          <w:rFonts w:eastAsia="Times New Roman"/>
+          <w:sz w:val="24"/>
+          <w:szCs w:val="24"/>
+        </w:rPr>
+        <w:t xml:space="preserve">. </w:t>
+      </w:r>
+      <w:r>
+        <w:rPr>
+          <w:rFonts w:eastAsia="Times New Roman"/>
+          <w:b/>
+          <w:sz w:val="24"/>
+          <w:szCs w:val="24"/>
+        </w:rPr>
+        <w:t>STEM images.</w:t>
+      </w:r>
+      <w:r>
+        <w:rPr>
+          <w:rFonts w:eastAsia="Times New Roman"/>
+          <w:sz w:val="24"/>
+          <w:szCs w:val="24"/>
+        </w:rPr>
+        <w:t xml:space="preserve"> Cross-sectional HAADF-STEM images of the as-grown STO/YBCO interface (</w:t>
+      </w:r>
+      <w:r>
+        <w:rPr>
+          <w:rFonts w:eastAsia="Times New Roman"/>
+          <w:b/>
+          <w:sz w:val="24"/>
+          <w:szCs w:val="24"/>
+        </w:rPr>
+        <w:t>A</w:t>
+      </w:r>
+      <w:r>
+        <w:rPr>
+          <w:rFonts w:eastAsia="Times New Roman"/>
+          <w:sz w:val="24"/>
+          <w:szCs w:val="24"/>
+        </w:rPr>
+        <w:t>)</w:t>
+      </w:r>
+      <w:r>
+        <w:rPr>
+          <w:rFonts w:eastAsia="Times New Roman"/>
+          <w:sz w:val="24"/>
+          <w:szCs w:val="24"/>
+        </w:rPr>
+        <w:t xml:space="preserve"> with </w:t>
+      </w:r>
+      <w:r>
+        <w:rPr>
+          <w:rFonts w:eastAsia="Times New Roman"/>
+          <w:sz w:val="24"/>
+          <w:szCs w:val="24"/>
+        </w:rPr>
+        <w:t xml:space="preserve">a magnified view of </w:t>
+      </w:r>
+      <w:r>
+        <w:rPr>
+          <w:rFonts w:eastAsia="Times New Roman"/>
+          <w:sz w:val="24"/>
+          <w:szCs w:val="24"/>
+        </w:rPr>
+        <w:t xml:space="preserve">the substrate/film interface shown in the inset. The crystal structure is depicted with </w:t>
+      </w:r>
+      <w:r>
+        <w:rPr>
+          <w:rFonts w:eastAsia="Times New Roman"/>
+          <w:sz w:val="24"/>
+          <w:szCs w:val="24"/>
+        </w:rPr>
+        <w:t>Cu, Ba, Y</w:t>
+      </w:r>
+      <w:r>
+        <w:rPr>
+          <w:rFonts w:eastAsia="Times New Roman"/>
+          <w:sz w:val="24"/>
+          <w:szCs w:val="24"/>
+        </w:rPr>
+        <w:t xml:space="preserve">, Sr, and </w:t>
+      </w:r>
+      <w:proofErr w:type="spellStart"/>
+      <w:r>
+        <w:rPr>
+          <w:rFonts w:eastAsia="Times New Roman"/>
+          <w:sz w:val="24"/>
+          <w:szCs w:val="24"/>
+        </w:rPr>
+        <w:t>Ti</w:t>
+      </w:r>
+      <w:proofErr w:type="spellEnd"/>
+      <w:r>
+        <w:rPr>
+          <w:rFonts w:eastAsia="Times New Roman"/>
+          <w:sz w:val="24"/>
+          <w:szCs w:val="24"/>
+        </w:rPr>
+        <w:t xml:space="preserve"> atoms highlighted in yellow, red, blue,</w:t>
+      </w:r>
+      <w:r>
+        <w:rPr>
+          <w:rFonts w:eastAsia="Times New Roman"/>
+          <w:sz w:val="24"/>
+          <w:szCs w:val="24"/>
+        </w:rPr>
+        <w:t xml:space="preserve"> violet, and orange,</w:t>
+      </w:r>
+      <w:r>
+        <w:rPr>
+          <w:rFonts w:eastAsia="Times New Roman"/>
+          <w:sz w:val="24"/>
+          <w:szCs w:val="24"/>
+        </w:rPr>
+        <w:t xml:space="preserve"> respectively.</w:t>
+      </w:r>
+      <w:r>
+        <w:rPr>
+          <w:rFonts w:eastAsia="Times New Roman"/>
+          <w:sz w:val="24"/>
+          <w:szCs w:val="24"/>
+        </w:rPr>
+        <w:t xml:space="preserve"> </w:t>
+      </w:r>
+      <w:r>
+        <w:rPr>
+          <w:rFonts w:eastAsia="Times New Roman"/>
+          <w:sz w:val="24"/>
+          <w:szCs w:val="24"/>
+        </w:rPr>
+        <w:t>T</w:t>
+      </w:r>
+      <w:r>
+        <w:rPr>
+          <w:rFonts w:eastAsia="Times New Roman"/>
+          <w:sz w:val="24"/>
+          <w:szCs w:val="24"/>
+        </w:rPr>
+        <w:t>he YBCO/Gd interface of the Gd (3 nm) (</w:t>
+      </w:r>
+      <w:r>
+        <w:rPr>
+          <w:rFonts w:eastAsia="Times New Roman"/>
+          <w:b/>
+          <w:sz w:val="24"/>
+          <w:szCs w:val="24"/>
+        </w:rPr>
+        <w:t>B</w:t>
+      </w:r>
+      <w:r>
+        <w:rPr>
+          <w:rFonts w:eastAsia="Times New Roman"/>
+          <w:sz w:val="24"/>
+          <w:szCs w:val="24"/>
+        </w:rPr>
+        <w:t>) sample</w:t>
+      </w:r>
+      <w:r>
+        <w:rPr>
+          <w:rFonts w:eastAsia="Times New Roman"/>
+          <w:sz w:val="24"/>
+          <w:szCs w:val="24"/>
+        </w:rPr>
+        <w:t xml:space="preserve"> with a magnified view of a CuO stacking fault shown in the inset.</w:t>
+      </w:r>
+      <w:r>
+        <w:rPr>
+          <w:rFonts w:eastAsia="Times New Roman"/>
+          <w:sz w:val="24"/>
+          <w:szCs w:val="24"/>
+        </w:rPr>
+        <w:t xml:space="preserve"> </w:t>
+      </w:r>
+      <w:r>
+        <w:rPr>
+          <w:rFonts w:eastAsia="Times New Roman"/>
+          <w:sz w:val="24"/>
+          <w:szCs w:val="24"/>
+        </w:rPr>
+        <w:t>C</w:t>
+      </w:r>
+      <w:r>
+        <w:rPr>
+          <w:rFonts w:eastAsia="Times New Roman"/>
+          <w:sz w:val="24"/>
+          <w:szCs w:val="24"/>
+        </w:rPr>
+        <w:t>enter of the YBCO layer in the Gd (20 nm) film (</w:t>
+      </w:r>
+      <w:r>
+        <w:rPr>
+          <w:rFonts w:eastAsia="Times New Roman"/>
+          <w:b/>
+          <w:sz w:val="24"/>
+          <w:szCs w:val="24"/>
+        </w:rPr>
+        <w:t>C</w:t>
+      </w:r>
+      <w:r>
+        <w:rPr>
+          <w:rFonts w:eastAsia="Times New Roman"/>
+          <w:sz w:val="24"/>
+          <w:szCs w:val="24"/>
+        </w:rPr>
+        <w:t>)</w:t>
+      </w:r>
+      <w:r>
+        <w:rPr>
+          <w:rFonts w:eastAsia="Times New Roman"/>
+          <w:sz w:val="24"/>
+          <w:szCs w:val="24"/>
+        </w:rPr>
+        <w:t xml:space="preserve">, </w:t>
+      </w:r>
+      <w:r>
+        <w:rPr>
+          <w:rFonts w:eastAsia="Times New Roman"/>
+          <w:sz w:val="24"/>
+          <w:szCs w:val="24"/>
+        </w:rPr>
         <w:lastRenderedPageBreak/>
-        <w:t>Figure 3</w:t>
-      </w:r>
-      <w:r>
-        <w:rPr>
-          <w:rFonts w:eastAsia="Times New Roman"/>
-          <w:sz w:val="24"/>
-          <w:szCs w:val="24"/>
-        </w:rPr>
-        <w:t xml:space="preserve">. </w:t>
-      </w:r>
-      <w:r>
-        <w:rPr>
-          <w:rFonts w:eastAsia="Times New Roman"/>
-          <w:b/>
-          <w:sz w:val="24"/>
-          <w:szCs w:val="24"/>
-        </w:rPr>
-        <w:t>STEM images.</w:t>
-      </w:r>
-      <w:r>
-        <w:rPr>
-          <w:rFonts w:eastAsia="Times New Roman"/>
-          <w:sz w:val="24"/>
-          <w:szCs w:val="24"/>
-        </w:rPr>
-        <w:t xml:space="preserve"> Cross-sectional HAADF-STEM images of the as-grown STO/YBCO interface (</w:t>
-      </w:r>
-      <w:r>
-        <w:rPr>
-          <w:rFonts w:eastAsia="Times New Roman"/>
-          <w:b/>
-          <w:sz w:val="24"/>
-          <w:szCs w:val="24"/>
-        </w:rPr>
-        <w:t>A</w:t>
-      </w:r>
-      <w:r>
-        <w:rPr>
-          <w:rFonts w:eastAsia="Times New Roman"/>
-          <w:sz w:val="24"/>
-          <w:szCs w:val="24"/>
-        </w:rPr>
-        <w:t>)</w:t>
-      </w:r>
-      <w:r>
-        <w:rPr>
-          <w:rFonts w:eastAsia="Times New Roman"/>
-          <w:sz w:val="24"/>
-          <w:szCs w:val="24"/>
-        </w:rPr>
-        <w:t xml:space="preserve"> with </w:t>
-      </w:r>
-      <w:r>
-        <w:rPr>
-          <w:rFonts w:eastAsia="Times New Roman"/>
-          <w:sz w:val="24"/>
-          <w:szCs w:val="24"/>
-        </w:rPr>
-        <w:t xml:space="preserve">a magnified view of </w:t>
-      </w:r>
-      <w:r>
-        <w:rPr>
-          <w:rFonts w:eastAsia="Times New Roman"/>
-          <w:sz w:val="24"/>
-          <w:szCs w:val="24"/>
-        </w:rPr>
-        <w:t xml:space="preserve">the substrate/film interface shown in the inset. The crystal structure is depicted with </w:t>
-      </w:r>
-      <w:r>
-        <w:rPr>
-          <w:rFonts w:eastAsia="Times New Roman"/>
-          <w:sz w:val="24"/>
-          <w:szCs w:val="24"/>
-        </w:rPr>
-        <w:t>Cu, Ba, Y</w:t>
-      </w:r>
-      <w:r>
-        <w:rPr>
-          <w:rFonts w:eastAsia="Times New Roman"/>
-          <w:sz w:val="24"/>
-          <w:szCs w:val="24"/>
-        </w:rPr>
-        <w:t xml:space="preserve">, Sr, and </w:t>
-      </w:r>
-      <w:proofErr w:type="spellStart"/>
-      <w:r>
-        <w:rPr>
-          <w:rFonts w:eastAsia="Times New Roman"/>
-          <w:sz w:val="24"/>
-          <w:szCs w:val="24"/>
-        </w:rPr>
-        <w:t>Ti</w:t>
-      </w:r>
-      <w:proofErr w:type="spellEnd"/>
-      <w:r>
-        <w:rPr>
-          <w:rFonts w:eastAsia="Times New Roman"/>
-          <w:sz w:val="24"/>
-          <w:szCs w:val="24"/>
-        </w:rPr>
-        <w:t xml:space="preserve"> atoms highlighted in yellow, red, blue,</w:t>
-      </w:r>
-      <w:r>
-        <w:rPr>
-          <w:rFonts w:eastAsia="Times New Roman"/>
-          <w:sz w:val="24"/>
-          <w:szCs w:val="24"/>
-        </w:rPr>
-        <w:t xml:space="preserve"> violet, and orange,</w:t>
-      </w:r>
-      <w:r>
-        <w:rPr>
-          <w:rFonts w:eastAsia="Times New Roman"/>
-          <w:sz w:val="24"/>
-          <w:szCs w:val="24"/>
-        </w:rPr>
-        <w:t xml:space="preserve"> respectively.</w:t>
-      </w:r>
-      <w:r>
-        <w:rPr>
-          <w:rFonts w:eastAsia="Times New Roman"/>
-          <w:sz w:val="24"/>
-          <w:szCs w:val="24"/>
-        </w:rPr>
-        <w:t xml:space="preserve"> </w:t>
-      </w:r>
-      <w:r>
-        <w:rPr>
-          <w:rFonts w:eastAsia="Times New Roman"/>
-          <w:sz w:val="24"/>
-          <w:szCs w:val="24"/>
-        </w:rPr>
-        <w:t>T</w:t>
-      </w:r>
-      <w:r>
-        <w:rPr>
-          <w:rFonts w:eastAsia="Times New Roman"/>
-          <w:sz w:val="24"/>
-          <w:szCs w:val="24"/>
-        </w:rPr>
-        <w:t>he YBCO/Gd interface of the Gd (3 nm) (</w:t>
-      </w:r>
-      <w:r>
-        <w:rPr>
-          <w:rFonts w:eastAsia="Times New Roman"/>
-          <w:b/>
-          <w:sz w:val="24"/>
-          <w:szCs w:val="24"/>
-        </w:rPr>
-        <w:t>B</w:t>
-      </w:r>
-      <w:r>
-        <w:rPr>
-          <w:rFonts w:eastAsia="Times New Roman"/>
-          <w:sz w:val="24"/>
-          <w:szCs w:val="24"/>
-        </w:rPr>
-        <w:t>) sample</w:t>
-      </w:r>
-      <w:r>
-        <w:rPr>
-          <w:rFonts w:eastAsia="Times New Roman"/>
-          <w:sz w:val="24"/>
-          <w:szCs w:val="24"/>
-        </w:rPr>
-        <w:t xml:space="preserve"> with a magnified view of a CuO stacking fault shown in the inset.</w:t>
-      </w:r>
-      <w:r>
-        <w:rPr>
-          <w:rFonts w:eastAsia="Times New Roman"/>
-          <w:sz w:val="24"/>
-          <w:szCs w:val="24"/>
-        </w:rPr>
-        <w:t xml:space="preserve"> </w:t>
-      </w:r>
-      <w:r>
-        <w:rPr>
-          <w:rFonts w:eastAsia="Times New Roman"/>
-          <w:sz w:val="24"/>
-          <w:szCs w:val="24"/>
-        </w:rPr>
-        <w:t>C</w:t>
-      </w:r>
-      <w:r>
-        <w:rPr>
-          <w:rFonts w:eastAsia="Times New Roman"/>
-          <w:sz w:val="24"/>
-          <w:szCs w:val="24"/>
-        </w:rPr>
-        <w:t>enter of the YBCO layer in the Gd (20 nm) film (</w:t>
-      </w:r>
-      <w:r>
-        <w:rPr>
-          <w:rFonts w:eastAsia="Times New Roman"/>
-          <w:b/>
-          <w:sz w:val="24"/>
-          <w:szCs w:val="24"/>
-        </w:rPr>
-        <w:t>C</w:t>
-      </w:r>
-      <w:r>
-        <w:rPr>
-          <w:rFonts w:eastAsia="Times New Roman"/>
-          <w:sz w:val="24"/>
-          <w:szCs w:val="24"/>
-        </w:rPr>
-        <w:t>)</w:t>
-      </w:r>
-      <w:r>
-        <w:rPr>
-          <w:rFonts w:eastAsia="Times New Roman"/>
-          <w:sz w:val="24"/>
-          <w:szCs w:val="24"/>
-        </w:rPr>
-        <w:t>, with a magnified view of the crystal</w:t>
+        <w:t>with a magnified view of the crystal</w:t>
       </w:r>
       <w:r>
         <w:rPr>
@@ -13925,7 +13809,7 @@
                     </pic:cNvPicPr>
                   </pic:nvPicPr>
                   <pic:blipFill>
-                    <a:blip r:embed="rId9" cstate="print">
+                    <a:blip r:embed="rId12" cstate="print">
                       <a:extLst>
                         <a:ext uri="{28A0092B-C50C-407E-A947-70E740481C1C}">
                           <a14:useLocalDpi xmlns:a14="http://schemas.microsoft.com/office/drawing/2010/main" val="0"/>
@@ -14008,7 +13892,7 @@
                     </pic:cNvPicPr>
                   </pic:nvPicPr>
                   <pic:blipFill>
-                    <a:blip r:embed="rId10" cstate="print">
+                    <a:blip r:embed="rId13" cstate="print">
                       <a:extLst>
                         <a:ext uri="{28A0092B-C50C-407E-A947-70E740481C1C}">
                           <a14:useLocalDpi xmlns:a14="http://schemas.microsoft.com/office/drawing/2010/main" val="0"/>
@@ -14094,7 +13978,7 @@
                     <pic:cNvPicPr/>
                   </pic:nvPicPr>
                   <pic:blipFill>
-                    <a:blip r:embed="rId11" cstate="print">
+                    <a:blip r:embed="rId14" cstate="print">
                       <a:extLst>
                         <a:ext uri="{28A0092B-C50C-407E-A947-70E740481C1C}">
                           <a14:useLocalDpi xmlns:a14="http://schemas.microsoft.com/office/drawing/2010/main" val="0"/>
@@ -14179,7 +14063,7 @@
                     </pic:cNvPicPr>
                   </pic:nvPicPr>
                   <pic:blipFill>
-                    <a:blip r:embed="rId12" cstate="print">
+                    <a:blip r:embed="rId15" cstate="print">
                       <a:extLst>
                         <a:ext uri="{28A0092B-C50C-407E-A947-70E740481C1C}">
                           <a14:useLocalDpi xmlns:a14="http://schemas.microsoft.com/office/drawing/2010/main" val="0"/>
@@ -14268,7 +14152,7 @@
                     </pic:cNvPicPr>
                   </pic:nvPicPr>
                   <pic:blipFill>
-                    <a:blip r:embed="rId13" cstate="print">
+                    <a:blip r:embed="rId16" cstate="print">
                       <a:extLst>
                         <a:ext uri="{28A0092B-C50C-407E-A947-70E740481C1C}">
                           <a14:useLocalDpi xmlns:a14="http://schemas.microsoft.com/office/drawing/2010/main" val="0"/>
@@ -14316,9 +14200,9 @@
       </w:r>
     </w:p>
     <w:sectPr>
-      <w:footerReference w:type="default" r:id="rId14"/>
-      <w:headerReference w:type="first" r:id="rId15"/>
-      <w:footerReference w:type="first" r:id="rId16"/>
+      <w:footerReference w:type="default" r:id="rId17"/>
+      <w:headerReference w:type="first" r:id="rId18"/>
+      <w:footerReference w:type="first" r:id="rId19"/>
       <w:pgSz w:w="12240" w:h="15840"/>
       <w:pgMar w:top="994" w:right="1987" w:bottom="806" w:left="806" w:header="432" w:footer="259" w:gutter="0"/>
       <w:lnNumType w:countBy="1" w:restart="continuous"/>
@@ -14328,6 +14212,39 @@
     </w:sectPr>
   </w:body>
 </w:document>
+</file>
+
+<file path=word/comments.xml><?xml version="1.0" encoding="utf-8"?>
+<w:comments xmlns:wpc="http://schemas.microsoft.com/office/word/2010/wordprocessingCanvas" xmlns:cx="http://schemas.microsoft.com/office/drawing/2014/chartex" xmlns:cx1="http://schemas.microsoft.com/office/drawing/2015/9/8/chartex" xmlns:cx2="http://schemas.microsoft.com/office/drawing/2015/10/21/chartex" xmlns:cx3="http://schemas.microsoft.com/office/drawing/2016/5/9/chartex" xmlns:cx4="http://schemas.microsoft.com/office/drawing/2016/5/10/chartex" xmlns:cx5="http://schemas.microsoft.com/office/drawing/2016/5/11/chartex" xmlns:cx6="http://schemas.microsoft.com/office/drawing/2016/5/12/chartex" xmlns:cx7="http://schemas.microsoft.com/office/drawing/2016/5/13/chartex" xmlns:cx8="http://schemas.microsoft.com/office/drawing/2016/5/14/chartex" xmlns:mc="http://schemas.openxmlformats.org/markup-compatibility/2006" xmlns:aink="http://schemas.microsoft.com/office/drawing/2016/ink" xmlns:am3d="http://schemas.microsoft.com/office/drawing/2017/model3d" xmlns:o="urn:schemas-microsoft-com:office:office" xmlns:r="http://schemas.openxmlformats.org/officeDocument/2006/relationships" xmlns:m="http://schemas.openxmlformats.org/officeDocument/2006/math" xmlns:v="urn:schemas-microsoft-com:vml" xmlns:wp14="http://schemas.microsoft.com/office/word/2010/wordprocessingDrawing" xmlns:wp="http://schemas.openxmlformats.org/drawingml/2006/wordprocessingDrawing" xmlns:w10="urn:schemas-microsoft-com:office:word" xmlns:w="http://schemas.openxmlformats.org/wordprocessingml/2006/main" xmlns:w14="http://schemas.microsoft.com/office/word/2010/wordml" xmlns:w15="http://schemas.microsoft.com/office/word/2012/wordml" xmlns:w16cid="http://schemas.microsoft.com/office/word/2016/wordml/cid" xmlns:w16se="http://schemas.microsoft.com/office/word/2015/wordml/symex" xmlns:wpg="http://schemas.microsoft.com/office/word/2010/wordprocessingGroup" xmlns:wpi="http://schemas.microsoft.com/office/word/2010/wordprocessingInk" xmlns:wne="http://schemas.microsoft.com/office/word/2006/wordml" xmlns:wps="http://schemas.microsoft.com/office/word/2010/wordprocessingShape" mc:Ignorable="w14 w15 w16se w16cid wp14">
+  <w:comment w:id="2" w:author="pdmurray" w:date="2018-09-20T14:17:00Z" w:initials="p">
+    <w:p>
+      <w:pPr>
+        <w:pStyle w:val="CommentText"/>
+      </w:pPr>
+      <w:r>
+        <w:rPr>
+          <w:rStyle w:val="CommentReference"/>
+        </w:rPr>
+        <w:annotationRef/>
+      </w:r>
+      <w:r>
+        <w:t>Added note in Methods section about the vendor and about sample handling prior to deposition</w:t>
+      </w:r>
+    </w:p>
+  </w:comment>
+</w:comments>
+</file>
+
+<file path=word/commentsExtended.xml><?xml version="1.0" encoding="utf-8"?>
+<w15:commentsEx xmlns:wpc="http://schemas.microsoft.com/office/word/2010/wordprocessingCanvas" xmlns:cx="http://schemas.microsoft.com/office/drawing/2014/chartex" xmlns:cx1="http://schemas.microsoft.com/office/drawing/2015/9/8/chartex" xmlns:cx2="http://schemas.microsoft.com/office/drawing/2015/10/21/chartex" xmlns:cx3="http://schemas.microsoft.com/office/drawing/2016/5/9/chartex" xmlns:cx4="http://schemas.microsoft.com/office/drawing/2016/5/10/chartex" xmlns:cx5="http://schemas.microsoft.com/office/drawing/2016/5/11/chartex" xmlns:cx6="http://schemas.microsoft.com/office/drawing/2016/5/12/chartex" xmlns:cx7="http://schemas.microsoft.com/office/drawing/2016/5/13/chartex" xmlns:cx8="http://schemas.microsoft.com/office/drawing/2016/5/14/chartex" xmlns:mc="http://schemas.openxmlformats.org/markup-compatibility/2006" xmlns:aink="http://schemas.microsoft.com/office/drawing/2016/ink" xmlns:am3d="http://schemas.microsoft.com/office/drawing/2017/model3d" xmlns:o="urn:schemas-microsoft-com:office:office" xmlns:r="http://schemas.openxmlformats.org/officeDocument/2006/relationships" xmlns:m="http://schemas.openxmlformats.org/officeDocument/2006/math" xmlns:v="urn:schemas-microsoft-com:vml" xmlns:wp14="http://schemas.microsoft.com/office/word/2010/wordprocessingDrawing" xmlns:wp="http://schemas.openxmlformats.org/drawingml/2006/wordprocessingDrawing" xmlns:w10="urn:schemas-microsoft-com:office:word" xmlns:w="http://schemas.openxmlformats.org/wordprocessingml/2006/main" xmlns:w14="http://schemas.microsoft.com/office/word/2010/wordml" xmlns:w15="http://schemas.microsoft.com/office/word/2012/wordml" xmlns:w16cid="http://schemas.microsoft.com/office/word/2016/wordml/cid" xmlns:w16se="http://schemas.microsoft.com/office/word/2015/wordml/symex" xmlns:wpg="http://schemas.microsoft.com/office/word/2010/wordprocessingGroup" xmlns:wpi="http://schemas.microsoft.com/office/word/2010/wordprocessingInk" xmlns:wne="http://schemas.microsoft.com/office/word/2006/wordml" xmlns:wps="http://schemas.microsoft.com/office/word/2010/wordprocessingShape" mc:Ignorable="w14 w15 w16se w16cid wp14">
+  <w15:commentEx w15:paraId="57261B07" w15:done="0"/>
+</w15:commentsEx>
+</file>
+
+<file path=word/commentsIds.xml><?xml version="1.0" encoding="utf-8"?>
+<w16cid:commentsIds xmlns:wpc="http://schemas.microsoft.com/office/word/2010/wordprocessingCanvas" xmlns:cx="http://schemas.microsoft.com/office/drawing/2014/chartex" xmlns:cx1="http://schemas.microsoft.com/office/drawing/2015/9/8/chartex" xmlns:cx2="http://schemas.microsoft.com/office/drawing/2015/10/21/chartex" xmlns:cx3="http://schemas.microsoft.com/office/drawing/2016/5/9/chartex" xmlns:cx4="http://schemas.microsoft.com/office/drawing/2016/5/10/chartex" xmlns:cx5="http://schemas.microsoft.com/office/drawing/2016/5/11/chartex" xmlns:cx6="http://schemas.microsoft.com/office/drawing/2016/5/12/chartex" xmlns:cx7="http://schemas.microsoft.com/office/drawing/2016/5/13/chartex" xmlns:cx8="http://schemas.microsoft.com/office/drawing/2016/5/14/chartex" xmlns:mc="http://schemas.openxmlformats.org/markup-compatibility/2006" xmlns:aink="http://schemas.microsoft.com/office/drawing/2016/ink" xmlns:am3d="http://schemas.microsoft.com/office/drawing/2017/model3d" xmlns:o="urn:schemas-microsoft-com:office:office" xmlns:r="http://schemas.openxmlformats.org/officeDocument/2006/relationships" xmlns:m="http://schemas.openxmlformats.org/officeDocument/2006/math" xmlns:v="urn:schemas-microsoft-com:vml" xmlns:wp14="http://schemas.microsoft.com/office/word/2010/wordprocessingDrawing" xmlns:wp="http://schemas.openxmlformats.org/drawingml/2006/wordprocessingDrawing" xmlns:w10="urn:schemas-microsoft-com:office:word" xmlns:w="http://schemas.openxmlformats.org/wordprocessingml/2006/main" xmlns:w14="http://schemas.microsoft.com/office/word/2010/wordml" xmlns:w15="http://schemas.microsoft.com/office/word/2012/wordml" xmlns:w16cid="http://schemas.microsoft.com/office/word/2016/wordml/cid" xmlns:w16se="http://schemas.microsoft.com/office/word/2015/wordml/symex" xmlns:wpg="http://schemas.microsoft.com/office/word/2010/wordprocessingGroup" xmlns:wpi="http://schemas.microsoft.com/office/word/2010/wordprocessingInk" xmlns:wne="http://schemas.microsoft.com/office/word/2006/wordml" xmlns:wps="http://schemas.microsoft.com/office/word/2010/wordprocessingShape" mc:Ignorable="w14 w15 w16se w16cid wp14">
+  <w16cid:commentId w16cid:paraId="57261B07" w16cid:durableId="1F4E2A82"/>
+</w16cid:commentsIds>
 </file>
 
 <file path=word/endnotes.xml><?xml version="1.0" encoding="utf-8"?>
@@ -15983,6 +15900,14 @@
     <w:abstractNumId w:val="17"/>
   </w:num>
 </w:numbering>
+</file>
+
+<file path=word/people.xml><?xml version="1.0" encoding="utf-8"?>
+<w15:people xmlns:wpc="http://schemas.microsoft.com/office/word/2010/wordprocessingCanvas" xmlns:cx="http://schemas.microsoft.com/office/drawing/2014/chartex" xmlns:cx1="http://schemas.microsoft.com/office/drawing/2015/9/8/chartex" xmlns:cx2="http://schemas.microsoft.com/office/drawing/2015/10/21/chartex" xmlns:cx3="http://schemas.microsoft.com/office/drawing/2016/5/9/chartex" xmlns:cx4="http://schemas.microsoft.com/office/drawing/2016/5/10/chartex" xmlns:cx5="http://schemas.microsoft.com/office/drawing/2016/5/11/chartex" xmlns:cx6="http://schemas.microsoft.com/office/drawing/2016/5/12/chartex" xmlns:cx7="http://schemas.microsoft.com/office/drawing/2016/5/13/chartex" xmlns:cx8="http://schemas.microsoft.com/office/drawing/2016/5/14/chartex" xmlns:mc="http://schemas.openxmlformats.org/markup-compatibility/2006" xmlns:aink="http://schemas.microsoft.com/office/drawing/2016/ink" xmlns:am3d="http://schemas.microsoft.com/office/drawing/2017/model3d" xmlns:o="urn:schemas-microsoft-com:office:office" xmlns:r="http://schemas.openxmlformats.org/officeDocument/2006/relationships" xmlns:m="http://schemas.openxmlformats.org/officeDocument/2006/math" xmlns:v="urn:schemas-microsoft-com:vml" xmlns:wp14="http://schemas.microsoft.com/office/word/2010/wordprocessingDrawing" xmlns:wp="http://schemas.openxmlformats.org/drawingml/2006/wordprocessingDrawing" xmlns:w10="urn:schemas-microsoft-com:office:word" xmlns:w="http://schemas.openxmlformats.org/wordprocessingml/2006/main" xmlns:w14="http://schemas.microsoft.com/office/word/2010/wordml" xmlns:w15="http://schemas.microsoft.com/office/word/2012/wordml" xmlns:w16cid="http://schemas.microsoft.com/office/word/2016/wordml/cid" xmlns:w16se="http://schemas.microsoft.com/office/word/2015/wordml/symex" xmlns:wpg="http://schemas.microsoft.com/office/word/2010/wordprocessingGroup" xmlns:wpi="http://schemas.microsoft.com/office/word/2010/wordprocessingInk" xmlns:wne="http://schemas.microsoft.com/office/word/2006/wordml" xmlns:wps="http://schemas.microsoft.com/office/word/2010/wordprocessingShape" mc:Ignorable="w14 w15 w16se w16cid wp14">
+  <w15:person w15:author="pdmurray">
+    <w15:presenceInfo w15:providerId="None" w15:userId="pdmurray"/>
+  </w15:person>
+</w15:people>
 </file>
 
 <file path=word/styles.xml><?xml version="1.0" encoding="utf-8"?>
@@ -18384,7 +18309,7 @@
 </file>
 
 <file path=customXml/itemProps1.xml><?xml version="1.0" encoding="utf-8"?>
-<ds:datastoreItem xmlns:ds="http://schemas.openxmlformats.org/officeDocument/2006/customXml" ds:itemID="{5444AD67-2898-4FF6-9C4F-53FDA58B61CD}">
+<ds:datastoreItem xmlns:ds="http://schemas.openxmlformats.org/officeDocument/2006/customXml" ds:itemID="{670757A6-2FE7-4E50-AEF2-96341460C089}">
   <ds:schemaRefs>
     <ds:schemaRef ds:uri="http://schemas.openxmlformats.org/officeDocument/2006/bibliography"/>
   </ds:schemaRefs>

</xml_diff>